<commit_message>
template now ignores font type
</commit_message>
<xml_diff>
--- a/code/template.docx
+++ b/code/template.docx
@@ -204,7 +204,11 @@
         <w:tc>
           <w:tcPr>
             <w:tcW w:w="1887" w:type="dxa"/>
-            <w:tcBorders/>
+            <w:tcBorders>
+              <w:top w:val="single" w:sz="6" w:space="0" w:color="000001"/>
+              <w:bottom w:val="single" w:sz="6" w:space="0" w:color="000001"/>
+              <w:insideH w:val="single" w:sz="6" w:space="0" w:color="000001"/>
+            </w:tcBorders>
             <w:shd w:fill="auto" w:val="clear"/>
           </w:tcPr>
           <w:p>
@@ -222,7 +226,11 @@
         <w:tc>
           <w:tcPr>
             <w:tcW w:w="2012" w:type="dxa"/>
-            <w:tcBorders/>
+            <w:tcBorders>
+              <w:top w:val="single" w:sz="6" w:space="0" w:color="000001"/>
+              <w:bottom w:val="single" w:sz="6" w:space="0" w:color="000001"/>
+              <w:insideH w:val="single" w:sz="6" w:space="0" w:color="000001"/>
+            </w:tcBorders>
             <w:shd w:fill="auto" w:val="clear"/>
           </w:tcPr>
           <w:p>
@@ -243,7 +251,11 @@
         <w:tc>
           <w:tcPr>
             <w:tcW w:w="1887" w:type="dxa"/>
-            <w:tcBorders/>
+            <w:tcBorders>
+              <w:top w:val="single" w:sz="6" w:space="0" w:color="000001"/>
+              <w:bottom w:val="single" w:sz="6" w:space="0" w:color="000001"/>
+              <w:insideH w:val="single" w:sz="6" w:space="0" w:color="000001"/>
+            </w:tcBorders>
             <w:shd w:fill="auto" w:val="clear"/>
           </w:tcPr>
           <w:p>
@@ -261,7 +273,11 @@
         <w:tc>
           <w:tcPr>
             <w:tcW w:w="2012" w:type="dxa"/>
-            <w:tcBorders/>
+            <w:tcBorders>
+              <w:top w:val="single" w:sz="6" w:space="0" w:color="000001"/>
+              <w:bottom w:val="single" w:sz="6" w:space="0" w:color="000001"/>
+              <w:insideH w:val="single" w:sz="6" w:space="0" w:color="000001"/>
+            </w:tcBorders>
             <w:shd w:fill="auto" w:val="clear"/>
           </w:tcPr>
           <w:p>
@@ -282,7 +298,11 @@
         <w:tc>
           <w:tcPr>
             <w:tcW w:w="1887" w:type="dxa"/>
-            <w:tcBorders/>
+            <w:tcBorders>
+              <w:top w:val="single" w:sz="6" w:space="0" w:color="000001"/>
+              <w:bottom w:val="single" w:sz="6" w:space="0" w:color="000001"/>
+              <w:insideH w:val="single" w:sz="6" w:space="0" w:color="000001"/>
+            </w:tcBorders>
             <w:shd w:fill="auto" w:val="clear"/>
           </w:tcPr>
           <w:p>
@@ -300,7 +320,11 @@
         <w:tc>
           <w:tcPr>
             <w:tcW w:w="2012" w:type="dxa"/>
-            <w:tcBorders/>
+            <w:tcBorders>
+              <w:top w:val="single" w:sz="6" w:space="0" w:color="000001"/>
+              <w:bottom w:val="single" w:sz="6" w:space="0" w:color="000001"/>
+              <w:insideH w:val="single" w:sz="6" w:space="0" w:color="000001"/>
+            </w:tcBorders>
             <w:shd w:fill="auto" w:val="clear"/>
           </w:tcPr>
           <w:p>
@@ -321,7 +345,11 @@
         <w:tc>
           <w:tcPr>
             <w:tcW w:w="1887" w:type="dxa"/>
-            <w:tcBorders/>
+            <w:tcBorders>
+              <w:top w:val="single" w:sz="6" w:space="0" w:color="000001"/>
+              <w:bottom w:val="single" w:sz="6" w:space="0" w:color="000001"/>
+              <w:insideH w:val="single" w:sz="6" w:space="0" w:color="000001"/>
+            </w:tcBorders>
             <w:shd w:fill="auto" w:val="clear"/>
           </w:tcPr>
           <w:p>
@@ -339,7 +367,11 @@
         <w:tc>
           <w:tcPr>
             <w:tcW w:w="2012" w:type="dxa"/>
-            <w:tcBorders/>
+            <w:tcBorders>
+              <w:top w:val="single" w:sz="6" w:space="0" w:color="000001"/>
+              <w:bottom w:val="single" w:sz="6" w:space="0" w:color="000001"/>
+              <w:insideH w:val="single" w:sz="6" w:space="0" w:color="000001"/>
+            </w:tcBorders>
             <w:shd w:fill="auto" w:val="clear"/>
           </w:tcPr>
           <w:p>
@@ -360,7 +392,11 @@
         <w:tc>
           <w:tcPr>
             <w:tcW w:w="1887" w:type="dxa"/>
-            <w:tcBorders/>
+            <w:tcBorders>
+              <w:top w:val="single" w:sz="6" w:space="0" w:color="000001"/>
+              <w:bottom w:val="single" w:sz="6" w:space="0" w:color="000001"/>
+              <w:insideH w:val="single" w:sz="6" w:space="0" w:color="000001"/>
+            </w:tcBorders>
             <w:shd w:fill="auto" w:val="clear"/>
           </w:tcPr>
           <w:p>
@@ -378,7 +414,11 @@
         <w:tc>
           <w:tcPr>
             <w:tcW w:w="2012" w:type="dxa"/>
-            <w:tcBorders/>
+            <w:tcBorders>
+              <w:top w:val="single" w:sz="6" w:space="0" w:color="000001"/>
+              <w:bottom w:val="single" w:sz="6" w:space="0" w:color="000001"/>
+              <w:insideH w:val="single" w:sz="6" w:space="0" w:color="000001"/>
+            </w:tcBorders>
             <w:shd w:fill="auto" w:val="clear"/>
           </w:tcPr>
           <w:p>
@@ -399,7 +439,11 @@
         <w:tc>
           <w:tcPr>
             <w:tcW w:w="1887" w:type="dxa"/>
-            <w:tcBorders/>
+            <w:tcBorders>
+              <w:top w:val="single" w:sz="6" w:space="0" w:color="000001"/>
+              <w:bottom w:val="single" w:sz="6" w:space="0" w:color="000001"/>
+              <w:insideH w:val="single" w:sz="6" w:space="0" w:color="000001"/>
+            </w:tcBorders>
             <w:shd w:fill="auto" w:val="clear"/>
           </w:tcPr>
           <w:p>
@@ -417,7 +461,11 @@
         <w:tc>
           <w:tcPr>
             <w:tcW w:w="2012" w:type="dxa"/>
-            <w:tcBorders/>
+            <w:tcBorders>
+              <w:top w:val="single" w:sz="6" w:space="0" w:color="000001"/>
+              <w:bottom w:val="single" w:sz="6" w:space="0" w:color="000001"/>
+              <w:insideH w:val="single" w:sz="6" w:space="0" w:color="000001"/>
+            </w:tcBorders>
             <w:shd w:fill="auto" w:val="clear"/>
           </w:tcPr>
           <w:p>
@@ -464,7 +512,7 @@
       <w:r>
         <w:rPr/>
         <w:drawing>
-          <wp:inline distT="0" distB="0" distL="114935" distR="114935">
+          <wp:inline distT="0" distB="0" distL="0" distR="0">
             <wp:extent cx="4620260" cy="3696335"/>
             <wp:effectExtent l="0" t="0" r="0" b="0"/>
             <wp:docPr id="1" name="Picture" descr=""/>
@@ -579,7 +627,7 @@
       <w:outlineLvl w:val="0"/>
     </w:pPr>
     <w:rPr>
-      <w:rFonts w:ascii="EB Garamond 12" w:hAnsi="EB Garamond 12" w:eastAsia="" w:cs="" w:cstheme="majorBidi" w:eastAsiaTheme="majorEastAsia"/>
+      <w:rFonts w:ascii="Times New Roman" w:hAnsi="Times New Roman" w:eastAsia="" w:cs="" w:cstheme="majorBidi" w:eastAsiaTheme="majorEastAsia"/>
       <w:b/>
       <w:bCs/>
       <w:caps/>
@@ -601,7 +649,7 @@
       <w:outlineLvl w:val="1"/>
     </w:pPr>
     <w:rPr>
-      <w:rFonts w:ascii="EB Garamond 12" w:hAnsi="EB Garamond 12" w:eastAsia="" w:cs="" w:cstheme="majorBidi" w:eastAsiaTheme="majorEastAsia"/>
+      <w:rFonts w:ascii="Times New Roman" w:hAnsi="Times New Roman" w:eastAsia="" w:cs="" w:cstheme="majorBidi" w:eastAsiaTheme="majorEastAsia"/>
       <w:b/>
       <w:bCs/>
       <w:caps w:val="false"/>
@@ -1037,7 +1085,7 @@
       <w:jc w:val="both"/>
     </w:pPr>
     <w:rPr>
-      <w:rFonts w:ascii="EB Garamond 12" w:hAnsi="EB Garamond 12"/>
+      <w:rFonts w:ascii="Times New Roman" w:hAnsi="Times New Roman"/>
       <w:color w:val="000000"/>
       <w:sz w:val="20"/>
     </w:rPr>
@@ -1111,7 +1159,7 @@
       <w:jc w:val="center"/>
     </w:pPr>
     <w:rPr>
-      <w:rFonts w:ascii="EB Garamond 12" w:hAnsi="EB Garamond 12" w:eastAsia="" w:cs="" w:cstheme="majorBidi" w:eastAsiaTheme="majorEastAsia"/>
+      <w:rFonts w:ascii="Times New Roman" w:hAnsi="Times New Roman" w:eastAsia="" w:cs="" w:cstheme="majorBidi" w:eastAsiaTheme="majorEastAsia"/>
       <w:b/>
       <w:bCs/>
       <w:caps/>
@@ -1151,7 +1199,7 @@
       <w:jc w:val="center"/>
     </w:pPr>
     <w:rPr>
-      <w:rFonts w:ascii="EB Garamond 12" w:hAnsi="EB Garamond 12" w:eastAsia="Cambria" w:cs="" w:cstheme="minorBidi" w:eastAsiaTheme="minorHAnsi"/>
+      <w:rFonts w:ascii="Times New Roman" w:hAnsi="Times New Roman" w:eastAsia="Cambria" w:cs="" w:cstheme="minorBidi" w:eastAsiaTheme="minorHAnsi"/>
       <w:color w:val="000000"/>
       <w:sz w:val="20"/>
       <w:szCs w:val="24"/>

</xml_diff>